<commit_message>
update: add salus paper entry
</commit_message>
<xml_diff>
--- a/academic_cv/YuZou_CV.docx
+++ b/academic_cv/YuZou_CV.docx
@@ -105,7 +105,7 @@
     </w:p>
     <w:tbl>
       <w:tblPr>
-        <w:tblStyle w:val="TableGrid"/>
+        <w:tblStyle w:val="aa"/>
         <w:tblW w:w="0" w:type="auto"/>
         <w:tblBorders>
           <w:top w:val="none" w:sz="0" w:space="0" w:color="auto"/>
@@ -239,7 +239,7 @@
             <w:hyperlink r:id="rId10" w:history="1">
               <w:r>
                 <w:rPr>
-                  <w:rStyle w:val="Hyperlink"/>
+                  <w:rStyle w:val="ab"/>
                   <w:sz w:val="19"/>
                   <w:szCs w:val="19"/>
                   <w:lang w:eastAsia="zh-CN"/>
@@ -393,7 +393,7 @@
           </w:tcPr>
           <w:p>
             <w:pPr>
-              <w:pStyle w:val="ListParagraph"/>
+              <w:pStyle w:val="ac"/>
               <w:adjustRightInd w:val="0"/>
               <w:ind w:left="420" w:firstLineChars="0" w:firstLine="0"/>
               <w:rPr>
@@ -616,7 +616,7 @@
           </w:tcPr>
           <w:p>
             <w:pPr>
-              <w:pStyle w:val="ListParagraph"/>
+              <w:pStyle w:val="ac"/>
               <w:adjustRightInd w:val="0"/>
               <w:ind w:left="420" w:firstLineChars="0" w:firstLine="0"/>
               <w:rPr>
@@ -912,7 +912,7 @@
     </w:p>
     <w:tbl>
       <w:tblPr>
-        <w:tblStyle w:val="TableGrid"/>
+        <w:tblStyle w:val="aa"/>
         <w:tblW w:w="0" w:type="auto"/>
         <w:tblBorders>
           <w:top w:val="none" w:sz="0" w:space="0" w:color="auto"/>
@@ -1185,7 +1185,7 @@
           </w:tcPr>
           <w:p>
             <w:pPr>
-              <w:pStyle w:val="ListParagraph"/>
+              <w:pStyle w:val="ac"/>
               <w:adjustRightInd w:val="0"/>
               <w:ind w:left="420" w:firstLineChars="0" w:firstLine="0"/>
               <w:rPr>
@@ -1570,7 +1570,7 @@
     </w:p>
     <w:tbl>
       <w:tblPr>
-        <w:tblStyle w:val="TableGrid"/>
+        <w:tblStyle w:val="aa"/>
         <w:tblW w:w="0" w:type="auto"/>
         <w:tblBorders>
           <w:top w:val="none" w:sz="0" w:space="0" w:color="auto"/>
@@ -1722,18 +1722,7 @@
                 <w:szCs w:val="20"/>
                 <w:lang w:eastAsia="zh-CN"/>
               </w:rPr>
-              <w:instrText xml:space="preserve"> REF _Ref184646140 \r \h </w:instrText>
-            </w:r>
-            <w:r>
-              <w:rPr>
-                <w:b/>
-                <w:bCs/>
-                <w:iCs/>
-                <w:sz w:val="20"/>
-                <w:szCs w:val="20"/>
-                <w:lang w:eastAsia="zh-CN"/>
-              </w:rPr>
-              <w:instrText xml:space="preserve"> \* MERGEFORMAT </w:instrText>
+              <w:instrText xml:space="preserve"> REF _Ref202438198 \r \h </w:instrText>
             </w:r>
             <w:r>
               <w:rPr>
@@ -3923,18 +3912,7 @@
                 <w:szCs w:val="20"/>
                 <w:lang w:eastAsia="zh-CN"/>
               </w:rPr>
-              <w:instrText xml:space="preserve"> REF _Ref184646140 \r \h </w:instrText>
-            </w:r>
-            <w:r>
-              <w:rPr>
-                <w:b/>
-                <w:bCs/>
-                <w:iCs/>
-                <w:sz w:val="20"/>
-                <w:szCs w:val="20"/>
-                <w:lang w:eastAsia="zh-CN"/>
-              </w:rPr>
-              <w:instrText xml:space="preserve"> \* MERGEFORMAT </w:instrText>
+              <w:instrText xml:space="preserve"> REF _Ref202438198 \r \h </w:instrText>
             </w:r>
             <w:r>
               <w:rPr>
@@ -4172,7 +4150,7 @@
     </w:p>
     <w:tbl>
       <w:tblPr>
-        <w:tblStyle w:val="TableGrid"/>
+        <w:tblStyle w:val="aa"/>
         <w:tblW w:w="0" w:type="auto"/>
         <w:tblBorders>
           <w:top w:val="none" w:sz="0" w:space="0" w:color="auto"/>
@@ -4282,7 +4260,7 @@
           </w:tcPr>
           <w:p>
             <w:pPr>
-              <w:pStyle w:val="ListParagraph"/>
+              <w:pStyle w:val="ac"/>
               <w:numPr>
                 <w:ilvl w:val="0"/>
                 <w:numId w:val="12"/>
@@ -4321,7 +4299,7 @@
           </w:p>
           <w:p>
             <w:pPr>
-              <w:pStyle w:val="ListParagraph"/>
+              <w:pStyle w:val="ac"/>
               <w:numPr>
                 <w:ilvl w:val="0"/>
                 <w:numId w:val="12"/>
@@ -4344,7 +4322,7 @@
           </w:p>
           <w:p>
             <w:pPr>
-              <w:pStyle w:val="ListParagraph"/>
+              <w:pStyle w:val="ac"/>
               <w:numPr>
                 <w:ilvl w:val="0"/>
                 <w:numId w:val="12"/>
@@ -4391,7 +4369,7 @@
           </w:p>
           <w:p>
             <w:pPr>
-              <w:pStyle w:val="ListParagraph"/>
+              <w:pStyle w:val="ac"/>
               <w:numPr>
                 <w:ilvl w:val="0"/>
                 <w:numId w:val="12"/>
@@ -4537,7 +4515,7 @@
           </w:tcPr>
           <w:p>
             <w:pPr>
-              <w:pStyle w:val="ListParagraph"/>
+              <w:pStyle w:val="ac"/>
               <w:numPr>
                 <w:ilvl w:val="0"/>
                 <w:numId w:val="12"/>
@@ -4602,7 +4580,7 @@
           <w:bookmarkEnd w:id="1"/>
           <w:p>
             <w:pPr>
-              <w:pStyle w:val="ListParagraph"/>
+              <w:pStyle w:val="ac"/>
               <w:numPr>
                 <w:ilvl w:val="0"/>
                 <w:numId w:val="12"/>
@@ -4641,7 +4619,7 @@
           </w:p>
           <w:p>
             <w:pPr>
-              <w:pStyle w:val="ListParagraph"/>
+              <w:pStyle w:val="ac"/>
               <w:numPr>
                 <w:ilvl w:val="0"/>
                 <w:numId w:val="12"/>
@@ -4924,7 +4902,7 @@
           </w:tcPr>
           <w:p>
             <w:pPr>
-              <w:pStyle w:val="ListParagraph"/>
+              <w:pStyle w:val="ac"/>
               <w:numPr>
                 <w:ilvl w:val="0"/>
                 <w:numId w:val="12"/>
@@ -4997,7 +4975,7 @@
           </w:p>
           <w:p>
             <w:pPr>
-              <w:pStyle w:val="ListParagraph"/>
+              <w:pStyle w:val="ac"/>
               <w:numPr>
                 <w:ilvl w:val="0"/>
                 <w:numId w:val="12"/>
@@ -5116,7 +5094,7 @@
           </w:p>
           <w:p>
             <w:pPr>
-              <w:pStyle w:val="ListParagraph"/>
+              <w:pStyle w:val="ac"/>
               <w:numPr>
                 <w:ilvl w:val="0"/>
                 <w:numId w:val="12"/>
@@ -5139,7 +5117,7 @@
           </w:p>
           <w:p>
             <w:pPr>
-              <w:pStyle w:val="ListParagraph"/>
+              <w:pStyle w:val="ac"/>
               <w:numPr>
                 <w:ilvl w:val="0"/>
                 <w:numId w:val="12"/>
@@ -5320,7 +5298,7 @@
           </w:tcPr>
           <w:p>
             <w:pPr>
-              <w:pStyle w:val="ListParagraph"/>
+              <w:pStyle w:val="ac"/>
               <w:numPr>
                 <w:ilvl w:val="0"/>
                 <w:numId w:val="12"/>
@@ -5383,7 +5361,7 @@
           </w:p>
           <w:p>
             <w:pPr>
-              <w:pStyle w:val="ListParagraph"/>
+              <w:pStyle w:val="ac"/>
               <w:numPr>
                 <w:ilvl w:val="0"/>
                 <w:numId w:val="12"/>
@@ -5454,7 +5432,7 @@
           </w:p>
           <w:p>
             <w:pPr>
-              <w:pStyle w:val="ListParagraph"/>
+              <w:pStyle w:val="ac"/>
               <w:numPr>
                 <w:ilvl w:val="0"/>
                 <w:numId w:val="12"/>
@@ -5517,7 +5495,7 @@
           </w:p>
           <w:p>
             <w:pPr>
-              <w:pStyle w:val="ListParagraph"/>
+              <w:pStyle w:val="ac"/>
               <w:numPr>
                 <w:ilvl w:val="0"/>
                 <w:numId w:val="12"/>
@@ -5549,7 +5527,7 @@
           </w:p>
           <w:p>
             <w:pPr>
-              <w:pStyle w:val="ListParagraph"/>
+              <w:pStyle w:val="ac"/>
               <w:numPr>
                 <w:ilvl w:val="0"/>
                 <w:numId w:val="12"/>
@@ -6258,7 +6236,7 @@
           </w:tcPr>
           <w:p>
             <w:pPr>
-              <w:pStyle w:val="ListParagraph"/>
+              <w:pStyle w:val="ac"/>
               <w:numPr>
                 <w:ilvl w:val="0"/>
                 <w:numId w:val="12"/>
@@ -6281,7 +6259,7 @@
           </w:p>
           <w:p>
             <w:pPr>
-              <w:pStyle w:val="ListParagraph"/>
+              <w:pStyle w:val="ac"/>
               <w:numPr>
                 <w:ilvl w:val="0"/>
                 <w:numId w:val="12"/>
@@ -6368,7 +6346,7 @@
           </w:p>
           <w:p>
             <w:pPr>
-              <w:pStyle w:val="ListParagraph"/>
+              <w:pStyle w:val="ac"/>
               <w:numPr>
                 <w:ilvl w:val="0"/>
                 <w:numId w:val="12"/>
@@ -6447,7 +6425,7 @@
           </w:p>
           <w:p>
             <w:pPr>
-              <w:pStyle w:val="ListParagraph"/>
+              <w:pStyle w:val="ac"/>
               <w:numPr>
                 <w:ilvl w:val="0"/>
                 <w:numId w:val="12"/>
@@ -6700,7 +6678,7 @@
           </w:tcPr>
           <w:p>
             <w:pPr>
-              <w:pStyle w:val="ListParagraph"/>
+              <w:pStyle w:val="ac"/>
               <w:numPr>
                 <w:ilvl w:val="0"/>
                 <w:numId w:val="12"/>
@@ -6723,7 +6701,7 @@
           </w:p>
           <w:p>
             <w:pPr>
-              <w:pStyle w:val="ListParagraph"/>
+              <w:pStyle w:val="ac"/>
               <w:numPr>
                 <w:ilvl w:val="0"/>
                 <w:numId w:val="12"/>
@@ -6746,7 +6724,7 @@
           </w:p>
           <w:p>
             <w:pPr>
-              <w:pStyle w:val="ListParagraph"/>
+              <w:pStyle w:val="ac"/>
               <w:numPr>
                 <w:ilvl w:val="0"/>
                 <w:numId w:val="12"/>
@@ -6801,7 +6779,7 @@
           </w:p>
           <w:p>
             <w:pPr>
-              <w:pStyle w:val="ListParagraph"/>
+              <w:pStyle w:val="ac"/>
               <w:numPr>
                 <w:ilvl w:val="0"/>
                 <w:numId w:val="12"/>
@@ -6966,7 +6944,7 @@
           </w:tcPr>
           <w:p>
             <w:pPr>
-              <w:pStyle w:val="ListParagraph"/>
+              <w:pStyle w:val="ac"/>
               <w:numPr>
                 <w:ilvl w:val="0"/>
                 <w:numId w:val="12"/>
@@ -6997,7 +6975,7 @@
           </w:p>
           <w:p>
             <w:pPr>
-              <w:pStyle w:val="ListParagraph"/>
+              <w:pStyle w:val="ac"/>
               <w:numPr>
                 <w:ilvl w:val="0"/>
                 <w:numId w:val="12"/>
@@ -7044,7 +7022,7 @@
           </w:p>
           <w:p>
             <w:pPr>
-              <w:pStyle w:val="ListParagraph"/>
+              <w:pStyle w:val="ac"/>
               <w:numPr>
                 <w:ilvl w:val="0"/>
                 <w:numId w:val="12"/>
@@ -7223,7 +7201,7 @@
           </w:tcPr>
           <w:p>
             <w:pPr>
-              <w:pStyle w:val="ListParagraph"/>
+              <w:pStyle w:val="ac"/>
               <w:numPr>
                 <w:ilvl w:val="0"/>
                 <w:numId w:val="12"/>
@@ -7246,7 +7224,7 @@
           </w:p>
           <w:p>
             <w:pPr>
-              <w:pStyle w:val="ListParagraph"/>
+              <w:pStyle w:val="ac"/>
               <w:numPr>
                 <w:ilvl w:val="0"/>
                 <w:numId w:val="12"/>
@@ -7275,7 +7253,7 @@
           </w:p>
           <w:p>
             <w:pPr>
-              <w:pStyle w:val="ListParagraph"/>
+              <w:pStyle w:val="ac"/>
               <w:numPr>
                 <w:ilvl w:val="0"/>
                 <w:numId w:val="12"/>
@@ -7298,7 +7276,7 @@
           </w:p>
           <w:p>
             <w:pPr>
-              <w:pStyle w:val="ListParagraph"/>
+              <w:pStyle w:val="ac"/>
               <w:numPr>
                 <w:ilvl w:val="0"/>
                 <w:numId w:val="12"/>
@@ -7458,7 +7436,7 @@
     </w:p>
     <w:tbl>
       <w:tblPr>
-        <w:tblStyle w:val="TableGrid"/>
+        <w:tblStyle w:val="aa"/>
         <w:tblW w:w="0" w:type="auto"/>
         <w:tblBorders>
           <w:top w:val="none" w:sz="0" w:space="0" w:color="auto"/>
@@ -7674,7 +7652,7 @@
     </w:p>
     <w:tbl>
       <w:tblPr>
-        <w:tblStyle w:val="TableGrid"/>
+        <w:tblStyle w:val="aa"/>
         <w:tblW w:w="0" w:type="auto"/>
         <w:tblBorders>
           <w:top w:val="none" w:sz="0" w:space="0" w:color="auto"/>
@@ -7719,7 +7697,7 @@
           </w:tcPr>
           <w:p>
             <w:pPr>
-              <w:pStyle w:val="ListParagraph"/>
+              <w:pStyle w:val="ac"/>
               <w:numPr>
                 <w:ilvl w:val="0"/>
                 <w:numId w:val="16"/>
@@ -7742,7 +7720,7 @@
           </w:p>
           <w:p>
             <w:pPr>
-              <w:pStyle w:val="ListParagraph"/>
+              <w:pStyle w:val="ac"/>
               <w:numPr>
                 <w:ilvl w:val="0"/>
                 <w:numId w:val="16"/>
@@ -7761,6 +7739,37 @@
                 <w:lang w:eastAsia="zh-CN"/>
               </w:rPr>
               <w:t>IEEE Transactions on Computers</w:t>
+            </w:r>
+          </w:p>
+          <w:p>
+            <w:pPr>
+              <w:pStyle w:val="ac"/>
+              <w:numPr>
+                <w:ilvl w:val="0"/>
+                <w:numId w:val="16"/>
+              </w:numPr>
+              <w:ind w:firstLineChars="0"/>
+              <w:rPr>
+                <w:sz w:val="18"/>
+                <w:szCs w:val="18"/>
+                <w:lang w:eastAsia="zh-CN"/>
+              </w:rPr>
+            </w:pPr>
+            <w:r>
+              <w:rPr>
+                <w:sz w:val="18"/>
+                <w:szCs w:val="18"/>
+                <w:lang w:eastAsia="zh-CN"/>
+              </w:rPr>
+              <w:t xml:space="preserve">IEEE </w:t>
+            </w:r>
+            <w:r>
+              <w:rPr>
+                <w:sz w:val="18"/>
+                <w:szCs w:val="18"/>
+                <w:lang w:eastAsia="zh-CN"/>
+              </w:rPr>
+              <w:t>Embedded Systems Letters</w:t>
             </w:r>
           </w:p>
         </w:tc>
@@ -7869,7 +7878,7 @@
     </w:p>
     <w:tbl>
       <w:tblPr>
-        <w:tblStyle w:val="TableGrid"/>
+        <w:tblStyle w:val="aa"/>
         <w:tblW w:w="0" w:type="auto"/>
         <w:tblBorders>
           <w:top w:val="none" w:sz="0" w:space="0" w:color="auto"/>
@@ -7937,7 +7946,7 @@
           </w:tcPr>
           <w:p>
             <w:pPr>
-              <w:pStyle w:val="ListParagraph"/>
+              <w:pStyle w:val="ac"/>
               <w:numPr>
                 <w:ilvl w:val="0"/>
                 <w:numId w:val="29"/>
@@ -7949,89 +7958,34 @@
                 <w:lang w:eastAsia="zh-CN"/>
               </w:rPr>
             </w:pPr>
-            <w:bookmarkStart w:id="2" w:name="_Ref184646140"/>
-            <w:r>
-              <w:rPr>
-                <w:b/>
-                <w:bCs/>
-                <w:sz w:val="18"/>
-                <w:szCs w:val="18"/>
-                <w:lang w:eastAsia="zh-CN"/>
-              </w:rPr>
-              <w:t>Zou, Y</w:t>
-            </w:r>
-            <w:r>
-              <w:rPr>
-                <w:sz w:val="18"/>
-                <w:szCs w:val="18"/>
-                <w:lang w:eastAsia="zh-CN"/>
-              </w:rPr>
-              <w:t>.</w:t>
-            </w:r>
-            <w:r>
-              <w:rPr>
-                <w:sz w:val="18"/>
-                <w:szCs w:val="18"/>
-                <w:lang w:eastAsia="zh-CN"/>
-              </w:rPr>
-              <w:t xml:space="preserve">, </w:t>
-            </w:r>
-            <w:r>
-              <w:rPr>
-                <w:sz w:val="18"/>
-                <w:szCs w:val="18"/>
-                <w:lang w:eastAsia="zh-CN"/>
-              </w:rPr>
-              <w:t>Li, Y., Wang, S.,</w:t>
-            </w:r>
-            <w:r>
-              <w:rPr>
-                <w:sz w:val="18"/>
-                <w:szCs w:val="18"/>
-                <w:lang w:eastAsia="zh-CN"/>
-              </w:rPr>
-              <w:t xml:space="preserve"> Su, L., </w:t>
-            </w:r>
-            <w:r>
-              <w:rPr>
-                <w:sz w:val="18"/>
-                <w:szCs w:val="18"/>
-                <w:lang w:eastAsia="zh-CN"/>
-              </w:rPr>
-              <w:t>Gu, Z., Lu, Y</w:t>
-            </w:r>
-            <w:r>
-              <w:rPr>
-                <w:sz w:val="18"/>
-                <w:szCs w:val="18"/>
-                <w:lang w:eastAsia="zh-CN"/>
-              </w:rPr>
-              <w:t>., … &amp; Li, F. (2025).</w:t>
-            </w:r>
-            <w:r>
-              <w:rPr>
-                <w:sz w:val="18"/>
-                <w:szCs w:val="18"/>
-                <w:lang w:eastAsia="zh-CN"/>
-              </w:rPr>
-              <w:t xml:space="preserve"> </w:t>
-            </w:r>
-            <w:r>
-              <w:rPr>
-                <w:iCs/>
-                <w:sz w:val="18"/>
-                <w:szCs w:val="18"/>
-                <w:lang w:eastAsia="zh-CN"/>
-              </w:rPr>
-              <w:t>Salus: A Practical Trusted Execution Environment for CPU-FPGA Heterogeneous Cloud Platforms.</w:t>
-            </w:r>
-            <w:r>
-              <w:rPr>
-                <w:sz w:val="18"/>
-                <w:szCs w:val="18"/>
-                <w:lang w:eastAsia="zh-CN"/>
-              </w:rPr>
-              <w:t xml:space="preserve"> </w:t>
+            <w:bookmarkStart w:id="2" w:name="_Ref202438198"/>
+            <w:r>
+              <w:rPr>
+                <w:b/>
+                <w:bCs/>
+                <w:sz w:val="18"/>
+                <w:szCs w:val="18"/>
+                <w:lang w:eastAsia="zh-CN"/>
+              </w:rPr>
+              <w:t>Zou, Y.</w:t>
+            </w:r>
+            <w:r>
+              <w:rPr>
+                <w:sz w:val="18"/>
+                <w:szCs w:val="18"/>
+                <w:lang w:eastAsia="zh-CN"/>
+              </w:rPr>
+              <w:t>, Li, Y., Wang, S., Su, L., Gu, Z., Lu, Y., ... &amp; Li, F. (2024, April). Salus: A Practical Trusted Execution Environment for CPU-FPGA Heterogeneous Cloud Platforms. In</w:t>
+            </w:r>
+            <w:r>
+              <w:rPr>
+                <w:b/>
+                <w:bCs/>
+                <w:sz w:val="18"/>
+                <w:szCs w:val="18"/>
+                <w:lang w:eastAsia="zh-CN"/>
+              </w:rPr>
+              <w:t> </w:t>
             </w:r>
             <w:r>
               <w:rPr>
@@ -8041,21 +7995,21 @@
                 <w:szCs w:val="18"/>
                 <w:lang w:eastAsia="zh-CN"/>
               </w:rPr>
-              <w:t>To appear in ASPLOS 2025</w:t>
-            </w:r>
-            <w:r>
-              <w:rPr>
-                <w:sz w:val="18"/>
-                <w:szCs w:val="18"/>
-                <w:lang w:eastAsia="zh-CN"/>
-              </w:rPr>
-              <w:t>.</w:t>
+              <w:t>Proceedings of the 29th ACM International Conference on Architectural Support for Programming Languages and Operating Systems, Volume 4</w:t>
+            </w:r>
+            <w:r>
+              <w:rPr>
+                <w:sz w:val="18"/>
+                <w:szCs w:val="18"/>
+                <w:lang w:eastAsia="zh-CN"/>
+              </w:rPr>
+              <w:t> (pp. 252-266).</w:t>
             </w:r>
             <w:bookmarkEnd w:id="2"/>
           </w:p>
           <w:p>
             <w:pPr>
-              <w:pStyle w:val="ListParagraph"/>
+              <w:pStyle w:val="ac"/>
               <w:numPr>
                 <w:ilvl w:val="0"/>
                 <w:numId w:val="29"/>
@@ -8116,7 +8070,7 @@
           </w:p>
           <w:p>
             <w:pPr>
-              <w:pStyle w:val="ListParagraph"/>
+              <w:pStyle w:val="ac"/>
               <w:numPr>
                 <w:ilvl w:val="0"/>
                 <w:numId w:val="29"/>
@@ -8153,25 +8107,7 @@
                 <w:szCs w:val="18"/>
                 <w:lang w:eastAsia="zh-CN"/>
               </w:rPr>
-              <w:t xml:space="preserve">, </w:t>
-            </w:r>
-            <w:proofErr w:type="spellStart"/>
-            <w:r>
-              <w:rPr>
-                <w:sz w:val="18"/>
-                <w:szCs w:val="18"/>
-                <w:lang w:eastAsia="zh-CN"/>
-              </w:rPr>
-              <w:t>Gandham</w:t>
-            </w:r>
-            <w:proofErr w:type="spellEnd"/>
-            <w:r>
-              <w:rPr>
-                <w:sz w:val="18"/>
-                <w:szCs w:val="18"/>
-                <w:lang w:eastAsia="zh-CN"/>
-              </w:rPr>
-              <w:t xml:space="preserve">, S., &amp; Lin, M. (2023, May). OMT: A run-time adaptive architectural framework for bonsai </w:t>
+              <w:t xml:space="preserve">, Gandham, S., &amp; Lin, M. (2023, May). OMT: A run-time adaptive architectural framework for bonsai </w:t>
             </w:r>
             <w:proofErr w:type="spellStart"/>
             <w:r>
@@ -8213,7 +8149,7 @@
           </w:p>
           <w:p>
             <w:pPr>
-              <w:pStyle w:val="ListParagraph"/>
+              <w:pStyle w:val="ac"/>
               <w:numPr>
                 <w:ilvl w:val="0"/>
                 <w:numId w:val="29"/>
@@ -8250,25 +8186,7 @@
                 <w:szCs w:val="18"/>
                 <w:lang w:eastAsia="zh-CN"/>
               </w:rPr>
-              <w:t xml:space="preserve">, </w:t>
-            </w:r>
-            <w:proofErr w:type="spellStart"/>
-            <w:r>
-              <w:rPr>
-                <w:sz w:val="18"/>
-                <w:szCs w:val="18"/>
-                <w:lang w:eastAsia="zh-CN"/>
-              </w:rPr>
-              <w:t>Gandham</w:t>
-            </w:r>
-            <w:proofErr w:type="spellEnd"/>
-            <w:r>
-              <w:rPr>
-                <w:sz w:val="18"/>
-                <w:szCs w:val="18"/>
-                <w:lang w:eastAsia="zh-CN"/>
-              </w:rPr>
-              <w:t>, S., &amp; Lin, M. (2023, February). OMT: A Demand-Adaptive, Hardware-Targeted Bonsai Merkle Tree Framework for Embedded Heterogeneous Memory Platform. In </w:t>
+              <w:t>, Gandham, S., &amp; Lin, M. (2023, February). OMT: A Demand-Adaptive, Hardware-Targeted Bonsai Merkle Tree Framework for Embedded Heterogeneous Memory Platform. In </w:t>
             </w:r>
             <w:r>
               <w:rPr>
@@ -8292,7 +8210,7 @@
           </w:p>
           <w:p>
             <w:pPr>
-              <w:pStyle w:val="ListParagraph"/>
+              <w:pStyle w:val="ac"/>
               <w:numPr>
                 <w:ilvl w:val="0"/>
                 <w:numId w:val="29"/>
@@ -8371,7 +8289,7 @@
           </w:p>
           <w:p>
             <w:pPr>
-              <w:pStyle w:val="ListParagraph"/>
+              <w:pStyle w:val="ac"/>
               <w:numPr>
                 <w:ilvl w:val="0"/>
                 <w:numId w:val="29"/>
@@ -8442,7 +8360,7 @@
           </w:p>
           <w:p>
             <w:pPr>
-              <w:pStyle w:val="ListParagraph"/>
+              <w:pStyle w:val="ac"/>
               <w:numPr>
                 <w:ilvl w:val="0"/>
                 <w:numId w:val="29"/>
@@ -8517,7 +8435,18 @@
                 <w:szCs w:val="18"/>
                 <w:lang w:eastAsia="zh-CN"/>
               </w:rPr>
-              <w:t>2021 IEEE 29th Annual International Symposium on Field-Programmable Custom Computing Machines (FCCM)</w:t>
+              <w:t xml:space="preserve">2021 IEEE 29th </w:t>
+            </w:r>
+            <w:r>
+              <w:rPr>
+                <w:i/>
+                <w:iCs/>
+                <w:sz w:val="18"/>
+                <w:szCs w:val="18"/>
+                <w:lang w:eastAsia="zh-CN"/>
+              </w:rPr>
+              <w:lastRenderedPageBreak/>
+              <w:t>Annual International Symposium on Field-Programmable Custom Computing Machines (FCCM)</w:t>
             </w:r>
             <w:r>
               <w:rPr>
@@ -8531,7 +8460,7 @@
           </w:p>
           <w:p>
             <w:pPr>
-              <w:pStyle w:val="ListParagraph"/>
+              <w:pStyle w:val="ac"/>
               <w:numPr>
                 <w:ilvl w:val="0"/>
                 <w:numId w:val="29"/>
@@ -8560,16 +8489,7 @@
                 <w:szCs w:val="18"/>
                 <w:lang w:eastAsia="zh-CN"/>
               </w:rPr>
-              <w:t xml:space="preserve">, &amp; Lin, M. (2020, February). Massively simulating adiabatic bifurcations with FPGA to solve combinatorial optimization. </w:t>
-            </w:r>
-            <w:r>
-              <w:rPr>
-                <w:sz w:val="18"/>
-                <w:szCs w:val="18"/>
-                <w:lang w:eastAsia="zh-CN"/>
-              </w:rPr>
-              <w:lastRenderedPageBreak/>
-              <w:t>In </w:t>
+              <w:t>, &amp; Lin, M. (2020, February). Massively simulating adiabatic bifurcations with FPGA to solve combinatorial optimization. In </w:t>
             </w:r>
             <w:r>
               <w:rPr>
@@ -8593,7 +8513,7 @@
           </w:p>
           <w:p>
             <w:pPr>
-              <w:pStyle w:val="ListParagraph"/>
+              <w:pStyle w:val="ac"/>
               <w:numPr>
                 <w:ilvl w:val="0"/>
                 <w:numId w:val="29"/>
@@ -8682,7 +8602,7 @@
           </w:p>
           <w:p>
             <w:pPr>
-              <w:pStyle w:val="ListParagraph"/>
+              <w:pStyle w:val="ac"/>
               <w:numPr>
                 <w:ilvl w:val="0"/>
                 <w:numId w:val="29"/>
@@ -8735,7 +8655,7 @@
           </w:p>
           <w:p>
             <w:pPr>
-              <w:pStyle w:val="ListParagraph"/>
+              <w:pStyle w:val="ac"/>
               <w:numPr>
                 <w:ilvl w:val="0"/>
                 <w:numId w:val="29"/>
@@ -8806,7 +8726,7 @@
           </w:p>
           <w:p>
             <w:pPr>
-              <w:pStyle w:val="ListParagraph"/>
+              <w:pStyle w:val="ac"/>
               <w:numPr>
                 <w:ilvl w:val="0"/>
                 <w:numId w:val="29"/>
@@ -8949,7 +8869,7 @@
           </w:tcPr>
           <w:p>
             <w:pPr>
-              <w:pStyle w:val="ListParagraph"/>
+              <w:pStyle w:val="ac"/>
               <w:numPr>
                 <w:ilvl w:val="0"/>
                 <w:numId w:val="31"/>
@@ -8986,25 +8906,7 @@
                 <w:szCs w:val="18"/>
                 <w:lang w:eastAsia="zh-CN"/>
               </w:rPr>
-              <w:t xml:space="preserve">, </w:t>
-            </w:r>
-            <w:proofErr w:type="spellStart"/>
-            <w:r>
-              <w:rPr>
-                <w:sz w:val="18"/>
-                <w:szCs w:val="18"/>
-                <w:lang w:eastAsia="zh-CN"/>
-              </w:rPr>
-              <w:t>Gandham</w:t>
-            </w:r>
-            <w:proofErr w:type="spellEnd"/>
-            <w:r>
-              <w:rPr>
-                <w:sz w:val="18"/>
-                <w:szCs w:val="18"/>
-                <w:lang w:eastAsia="zh-CN"/>
-              </w:rPr>
-              <w:t xml:space="preserve">, S., Awad, A., &amp; Lin, M. (2023). A secure computing system with hardware-efficient lazy bonsai </w:t>
+              <w:t xml:space="preserve">, Gandham, S., Awad, A., &amp; Lin, M. (2023). A secure computing system with hardware-efficient lazy bonsai </w:t>
             </w:r>
             <w:proofErr w:type="spellStart"/>
             <w:r>
@@ -9064,7 +8966,7 @@
           </w:p>
           <w:p>
             <w:pPr>
-              <w:pStyle w:val="ListParagraph"/>
+              <w:pStyle w:val="ac"/>
               <w:numPr>
                 <w:ilvl w:val="0"/>
                 <w:numId w:val="31"/>
@@ -9101,25 +9003,7 @@
                 <w:szCs w:val="18"/>
                 <w:lang w:eastAsia="zh-CN"/>
               </w:rPr>
-              <w:t xml:space="preserve">, </w:t>
-            </w:r>
-            <w:proofErr w:type="spellStart"/>
-            <w:r>
-              <w:rPr>
-                <w:sz w:val="18"/>
-                <w:szCs w:val="18"/>
-                <w:lang w:eastAsia="zh-CN"/>
-              </w:rPr>
-              <w:t>Gandham</w:t>
-            </w:r>
-            <w:proofErr w:type="spellEnd"/>
-            <w:r>
-              <w:rPr>
-                <w:sz w:val="18"/>
-                <w:szCs w:val="18"/>
-                <w:lang w:eastAsia="zh-CN"/>
-              </w:rPr>
-              <w:t xml:space="preserve">, S., Awad, A., &amp; Lin, M. (2023). </w:t>
+              <w:t xml:space="preserve">, Gandham, S., Awad, A., &amp; Lin, M. (2023). </w:t>
             </w:r>
             <w:proofErr w:type="spellStart"/>
             <w:r>
@@ -9197,7 +9081,7 @@
           </w:p>
           <w:p>
             <w:pPr>
-              <w:pStyle w:val="ListParagraph"/>
+              <w:pStyle w:val="ac"/>
               <w:numPr>
                 <w:ilvl w:val="0"/>
                 <w:numId w:val="31"/>
@@ -9244,25 +9128,7 @@
                 <w:szCs w:val="18"/>
                 <w:lang w:eastAsia="zh-CN"/>
               </w:rPr>
-              <w:t xml:space="preserve">, M., Shadab, R. M., </w:t>
-            </w:r>
-            <w:proofErr w:type="spellStart"/>
-            <w:r>
-              <w:rPr>
-                <w:sz w:val="18"/>
-                <w:szCs w:val="18"/>
-                <w:lang w:eastAsia="zh-CN"/>
-              </w:rPr>
-              <w:t>Gandham</w:t>
-            </w:r>
-            <w:proofErr w:type="spellEnd"/>
-            <w:r>
-              <w:rPr>
-                <w:sz w:val="18"/>
-                <w:szCs w:val="18"/>
-                <w:lang w:eastAsia="zh-CN"/>
-              </w:rPr>
-              <w:t>, S., Awad, A., &amp; Lin, M. (2022). ARES: Persistently secure non-volatile memory with processor-transparent and hardware-friendly integrity verification and metadata recovery. </w:t>
+              <w:t>, M., Shadab, R. M., Gandham, S., Awad, A., &amp; Lin, M. (2022). ARES: Persistently secure non-volatile memory with processor-transparent and hardware-friendly integrity verification and metadata recovery. </w:t>
             </w:r>
             <w:r>
               <w:rPr>
@@ -9304,7 +9170,7 @@
           </w:p>
           <w:p>
             <w:pPr>
-              <w:pStyle w:val="ListParagraph"/>
+              <w:pStyle w:val="ac"/>
               <w:numPr>
                 <w:ilvl w:val="0"/>
                 <w:numId w:val="31"/>
@@ -9446,7 +9312,7 @@
           </w:tcPr>
           <w:p>
             <w:pPr>
-              <w:pStyle w:val="ListParagraph"/>
+              <w:pStyle w:val="ac"/>
               <w:numPr>
                 <w:ilvl w:val="0"/>
                 <w:numId w:val="32"/>
@@ -9681,7 +9547,7 @@
 <w:hdr xmlns:wpc="http://schemas.microsoft.com/office/word/2010/wordprocessingCanvas" xmlns:cx="http://schemas.microsoft.com/office/drawing/2014/chartex" xmlns:cx1="http://schemas.microsoft.com/office/drawing/2015/9/8/chartex" xmlns:cx2="http://schemas.microsoft.com/office/drawing/2015/10/21/chartex" xmlns:cx3="http://schemas.microsoft.com/office/drawing/2016/5/9/chartex" xmlns:cx4="http://schemas.microsoft.com/office/drawing/2016/5/10/chartex" xmlns:cx5="http://schemas.microsoft.com/office/drawing/2016/5/11/chartex" xmlns:cx6="http://schemas.microsoft.com/office/drawing/2016/5/12/chartex" xmlns:cx7="http://schemas.microsoft.com/office/drawing/2016/5/13/chartex" xmlns:cx8="http://schemas.microsoft.com/office/drawing/2016/5/14/chartex" xmlns:mc="http://schemas.openxmlformats.org/markup-compatibility/2006" xmlns:aink="http://schemas.microsoft.com/office/drawing/2016/ink" xmlns:am3d="http://schemas.microsoft.com/office/drawing/2017/model3d" xmlns:o="urn:schemas-microsoft-com:office:office" xmlns:oel="http://schemas.microsoft.com/office/2019/extlst" xmlns:r="http://schemas.openxmlformats.org/officeDocument/2006/relationships" xmlns:m="http://schemas.openxmlformats.org/officeDocument/2006/math" xmlns:v="urn:schemas-microsoft-com:vml" xmlns:wp14="http://schemas.microsoft.com/office/word/2010/wordprocessingDrawing" xmlns:wp="http://schemas.openxmlformats.org/drawingml/2006/wordprocessingDrawing" xmlns:w10="urn:schemas-microsoft-com:office:word" xmlns:w="http://schemas.openxmlformats.org/wordprocessingml/2006/main" xmlns:w14="http://schemas.microsoft.com/office/word/2010/wordml" xmlns:w15="http://schemas.microsoft.com/office/word/2012/wordml" xmlns:w16cex="http://schemas.microsoft.com/office/word/2018/wordml/cex" xmlns:w16cid="http://schemas.microsoft.com/office/word/2016/wordml/cid" xmlns:w16="http://schemas.microsoft.com/office/word/2018/wordml" xmlns:w16du="http://schemas.microsoft.com/office/word/2023/wordml/word16du" xmlns:w16sdtdh="http://schemas.microsoft.com/office/word/2020/wordml/sdtdatahash" xmlns:w16sdtfl="http://schemas.microsoft.com/office/word/2024/wordml/sdtformatlock" xmlns:w16se="http://schemas.microsoft.com/office/word/2015/wordml/symex" xmlns:wpg="http://schemas.microsoft.com/office/word/2010/wordprocessingGroup" xmlns:wpi="http://schemas.microsoft.com/office/word/2010/wordprocessingInk" xmlns:wne="http://schemas.microsoft.com/office/word/2006/wordml" xmlns:wps="http://schemas.microsoft.com/office/word/2010/wordprocessingShape" mc:Ignorable="w14 w15 w16se w16cid w16 w16cex w16sdtdh w16sdtfl w16du wp14">
   <w:tbl>
     <w:tblPr>
-      <w:tblStyle w:val="TableGrid"/>
+      <w:tblStyle w:val="aa"/>
       <w:tblW w:w="0" w:type="auto"/>
       <w:tblBorders>
         <w:top w:val="none" w:sz="0" w:space="0" w:color="auto"/>
@@ -9711,7 +9577,7 @@
         </w:tcPr>
         <w:p>
           <w:pPr>
-            <w:pStyle w:val="Header"/>
+            <w:pStyle w:val="a4"/>
             <w:pBdr>
               <w:bottom w:val="none" w:sz="0" w:space="0" w:color="auto"/>
             </w:pBdr>
@@ -9749,7 +9615,7 @@
         </w:tcPr>
         <w:p>
           <w:pPr>
-            <w:pStyle w:val="Header"/>
+            <w:pStyle w:val="a4"/>
             <w:pBdr>
               <w:bottom w:val="none" w:sz="0" w:space="0" w:color="auto"/>
             </w:pBdr>
@@ -9782,7 +9648,7 @@
         </w:tcPr>
         <w:p>
           <w:pPr>
-            <w:pStyle w:val="Header"/>
+            <w:pStyle w:val="a4"/>
             <w:pBdr>
               <w:bottom w:val="none" w:sz="0" w:space="0" w:color="auto"/>
             </w:pBdr>
@@ -9801,7 +9667,7 @@
         </w:tcPr>
         <w:p>
           <w:pPr>
-            <w:pStyle w:val="Header"/>
+            <w:pStyle w:val="a4"/>
             <w:pBdr>
               <w:bottom w:val="none" w:sz="0" w:space="0" w:color="auto"/>
             </w:pBdr>
@@ -9822,7 +9688,7 @@
         </w:tcPr>
         <w:p>
           <w:pPr>
-            <w:pStyle w:val="Header"/>
+            <w:pStyle w:val="a4"/>
             <w:pBdr>
               <w:bottom w:val="none" w:sz="0" w:space="0" w:color="auto"/>
             </w:pBdr>
@@ -9860,7 +9726,7 @@
         </w:tcPr>
         <w:p>
           <w:pPr>
-            <w:pStyle w:val="Header"/>
+            <w:pStyle w:val="a4"/>
             <w:pBdr>
               <w:bottom w:val="none" w:sz="0" w:space="0" w:color="auto"/>
             </w:pBdr>
@@ -9872,7 +9738,7 @@
           <w:hyperlink r:id="rId1" w:history="1">
             <w:r>
               <w:rPr>
-                <w:rStyle w:val="Hyperlink"/>
+                <w:rStyle w:val="ab"/>
                 <w:sz w:val="20"/>
                 <w:lang w:eastAsia="zh-CN"/>
               </w:rPr>
@@ -9885,7 +9751,7 @@
           <w:hyperlink r:id="rId2" w:history="1">
             <w:r>
               <w:rPr>
-                <w:rStyle w:val="Hyperlink"/>
+                <w:rStyle w:val="ab"/>
                 <w:sz w:val="20"/>
                 <w:lang w:eastAsia="zh-CN"/>
               </w:rPr>
@@ -9900,7 +9766,7 @@
         </w:tcPr>
         <w:p>
           <w:pPr>
-            <w:pStyle w:val="Header"/>
+            <w:pStyle w:val="a4"/>
             <w:pBdr>
               <w:bottom w:val="none" w:sz="0" w:space="0" w:color="auto"/>
             </w:pBdr>
@@ -11549,7 +11415,7 @@
         <w:ind w:left="720" w:hanging="360"/>
       </w:pPr>
       <w:rPr>
-        <w:rFonts w:ascii="Times New Roman" w:eastAsia="SimSun" w:hAnsi="Times New Roman" w:cs="Times New Roman" w:hint="default"/>
+        <w:rFonts w:ascii="Times New Roman" w:eastAsia="宋体" w:hAnsi="Times New Roman" w:cs="Times New Roman" w:hint="default"/>
       </w:rPr>
     </w:lvl>
     <w:lvl w:ilvl="1" w:tplc="04090003" w:tentative="1">
@@ -11661,7 +11527,7 @@
         <w:ind w:left="720" w:hanging="360"/>
       </w:pPr>
       <w:rPr>
-        <w:rFonts w:ascii="Symbol" w:eastAsia="SimSun" w:hAnsi="Symbol" w:cs="Times New Roman" w:hint="default"/>
+        <w:rFonts w:ascii="Symbol" w:eastAsia="宋体" w:hAnsi="Symbol" w:cs="Times New Roman" w:hint="default"/>
       </w:rPr>
     </w:lvl>
     <w:lvl w:ilvl="1" w:tplc="04090003" w:tentative="1">
@@ -11888,7 +11754,7 @@
         <w:ind w:left="360" w:hanging="360"/>
       </w:pPr>
       <w:rPr>
-        <w:rFonts w:ascii="Times New Roman" w:eastAsia="SimSun" w:hAnsi="Times New Roman" w:cs="Times New Roman" w:hint="default"/>
+        <w:rFonts w:ascii="Times New Roman" w:eastAsia="宋体" w:hAnsi="Times New Roman" w:cs="Times New Roman" w:hint="default"/>
       </w:rPr>
     </w:lvl>
     <w:lvl w:ilvl="1" w:tplc="04090003" w:tentative="1">
@@ -13464,7 +13330,7 @@
   <w:docDefaults>
     <w:rPrDefault>
       <w:rPr>
-        <w:rFonts w:ascii="Times New Roman" w:eastAsia="SimSun" w:hAnsi="Times New Roman" w:cs="Times New Roman"/>
+        <w:rFonts w:ascii="Times New Roman" w:eastAsia="宋体" w:hAnsi="Times New Roman" w:cs="Times New Roman"/>
         <w:lang w:val="en-US" w:eastAsia="zh-CN" w:bidi="ar-SA"/>
       </w:rPr>
     </w:rPrDefault>
@@ -13842,7 +13708,7 @@
     <w:lsdException w:name="Unresolved Mention" w:semiHidden="1" w:unhideWhenUsed="1"/>
     <w:lsdException w:name="Smart Link" w:semiHidden="1" w:unhideWhenUsed="1"/>
   </w:latentStyles>
-  <w:style w:type="paragraph" w:default="1" w:styleId="Normal">
+  <w:style w:type="paragraph" w:default="1" w:styleId="a">
     <w:name w:val="Normal"/>
     <w:uiPriority w:val="1"/>
     <w:qFormat/>
@@ -13856,13 +13722,13 @@
       <w:lang w:eastAsia="en-US"/>
     </w:rPr>
   </w:style>
-  <w:style w:type="character" w:default="1" w:styleId="DefaultParagraphFont">
+  <w:style w:type="character" w:default="1" w:styleId="a0">
     <w:name w:val="Default Paragraph Font"/>
     <w:uiPriority w:val="1"/>
     <w:semiHidden/>
     <w:unhideWhenUsed/>
   </w:style>
-  <w:style w:type="table" w:default="1" w:styleId="TableNormal">
+  <w:style w:type="table" w:default="1" w:styleId="a1">
     <w:name w:val="Normal Table"/>
     <w:uiPriority w:val="99"/>
     <w:semiHidden/>
@@ -13877,15 +13743,15 @@
       </w:tblCellMar>
     </w:tblPr>
   </w:style>
-  <w:style w:type="numbering" w:default="1" w:styleId="NoList">
+  <w:style w:type="numbering" w:default="1" w:styleId="a2">
     <w:name w:val="No List"/>
     <w:uiPriority w:val="99"/>
     <w:semiHidden/>
     <w:unhideWhenUsed/>
   </w:style>
-  <w:style w:type="paragraph" w:styleId="BodyText">
+  <w:style w:type="paragraph" w:styleId="a3">
     <w:name w:val="Body Text"/>
-    <w:basedOn w:val="Normal"/>
+    <w:basedOn w:val="a"/>
     <w:uiPriority w:val="1"/>
     <w:qFormat/>
     <w:pPr>
@@ -13899,7 +13765,7 @@
   </w:style>
   <w:style w:type="paragraph" w:customStyle="1" w:styleId="11">
     <w:name w:val="标题 11"/>
-    <w:basedOn w:val="Normal"/>
+    <w:basedOn w:val="a"/>
     <w:uiPriority w:val="1"/>
     <w:qFormat/>
     <w:pPr>
@@ -13916,20 +13782,20 @@
   </w:style>
   <w:style w:type="paragraph" w:customStyle="1" w:styleId="1">
     <w:name w:val="列出段落1"/>
-    <w:basedOn w:val="Normal"/>
+    <w:basedOn w:val="a"/>
     <w:uiPriority w:val="1"/>
     <w:qFormat/>
   </w:style>
   <w:style w:type="paragraph" w:customStyle="1" w:styleId="TableParagraph">
     <w:name w:val="Table Paragraph"/>
-    <w:basedOn w:val="Normal"/>
+    <w:basedOn w:val="a"/>
     <w:uiPriority w:val="1"/>
     <w:qFormat/>
   </w:style>
-  <w:style w:type="paragraph" w:styleId="Header">
+  <w:style w:type="paragraph" w:styleId="a4">
     <w:name w:val="header"/>
-    <w:basedOn w:val="Normal"/>
-    <w:link w:val="HeaderChar"/>
+    <w:basedOn w:val="a"/>
+    <w:link w:val="a5"/>
     <w:uiPriority w:val="99"/>
     <w:unhideWhenUsed/>
     <w:rsid w:val="00BA36B2"/>
@@ -13949,9 +13815,9 @@
       <w:szCs w:val="18"/>
     </w:rPr>
   </w:style>
-  <w:style w:type="character" w:customStyle="1" w:styleId="HeaderChar">
-    <w:name w:val="Header Char"/>
-    <w:link w:val="Header"/>
+  <w:style w:type="character" w:customStyle="1" w:styleId="a5">
+    <w:name w:val="页眉 字符"/>
+    <w:link w:val="a4"/>
     <w:uiPriority w:val="99"/>
     <w:rsid w:val="00BA36B2"/>
     <w:rPr>
@@ -13960,10 +13826,10 @@
       <w:lang w:eastAsia="en-US"/>
     </w:rPr>
   </w:style>
-  <w:style w:type="paragraph" w:styleId="Footer">
+  <w:style w:type="paragraph" w:styleId="a6">
     <w:name w:val="footer"/>
-    <w:basedOn w:val="Normal"/>
-    <w:link w:val="FooterChar"/>
+    <w:basedOn w:val="a"/>
+    <w:link w:val="a7"/>
     <w:uiPriority w:val="99"/>
     <w:unhideWhenUsed/>
     <w:rsid w:val="00BA36B2"/>
@@ -13979,9 +13845,9 @@
       <w:szCs w:val="18"/>
     </w:rPr>
   </w:style>
-  <w:style w:type="character" w:customStyle="1" w:styleId="FooterChar">
-    <w:name w:val="Footer Char"/>
-    <w:link w:val="Footer"/>
+  <w:style w:type="character" w:customStyle="1" w:styleId="a7">
+    <w:name w:val="页脚 字符"/>
+    <w:link w:val="a6"/>
     <w:uiPriority w:val="99"/>
     <w:rsid w:val="00BA36B2"/>
     <w:rPr>
@@ -13990,10 +13856,10 @@
       <w:lang w:eastAsia="en-US"/>
     </w:rPr>
   </w:style>
-  <w:style w:type="paragraph" w:styleId="BalloonText">
+  <w:style w:type="paragraph" w:styleId="a8">
     <w:name w:val="Balloon Text"/>
-    <w:basedOn w:val="Normal"/>
-    <w:link w:val="BalloonTextChar"/>
+    <w:basedOn w:val="a"/>
+    <w:link w:val="a9"/>
     <w:uiPriority w:val="99"/>
     <w:semiHidden/>
     <w:unhideWhenUsed/>
@@ -14003,10 +13869,10 @@
       <w:szCs w:val="18"/>
     </w:rPr>
   </w:style>
-  <w:style w:type="character" w:customStyle="1" w:styleId="BalloonTextChar">
-    <w:name w:val="Balloon Text Char"/>
-    <w:basedOn w:val="DefaultParagraphFont"/>
-    <w:link w:val="BalloonText"/>
+  <w:style w:type="character" w:customStyle="1" w:styleId="a9">
+    <w:name w:val="批注框文本 字符"/>
+    <w:basedOn w:val="a0"/>
+    <w:link w:val="a8"/>
     <w:uiPriority w:val="99"/>
     <w:semiHidden/>
     <w:rsid w:val="00013D97"/>
@@ -14016,9 +13882,9 @@
       <w:lang w:eastAsia="en-US"/>
     </w:rPr>
   </w:style>
-  <w:style w:type="table" w:styleId="TableGrid">
+  <w:style w:type="table" w:styleId="aa">
     <w:name w:val="Table Grid"/>
-    <w:basedOn w:val="TableNormal"/>
+    <w:basedOn w:val="a1"/>
     <w:uiPriority w:val="99"/>
     <w:rsid w:val="00434388"/>
     <w:tblPr>
@@ -14032,9 +13898,9 @@
       </w:tblBorders>
     </w:tblPr>
   </w:style>
-  <w:style w:type="character" w:styleId="Hyperlink">
+  <w:style w:type="character" w:styleId="ab">
     <w:name w:val="Hyperlink"/>
-    <w:basedOn w:val="DefaultParagraphFont"/>
+    <w:basedOn w:val="a0"/>
     <w:uiPriority w:val="99"/>
     <w:unhideWhenUsed/>
     <w:rsid w:val="00064583"/>
@@ -14043,9 +13909,9 @@
       <w:u w:val="single"/>
     </w:rPr>
   </w:style>
-  <w:style w:type="paragraph" w:styleId="ListParagraph">
+  <w:style w:type="paragraph" w:styleId="ac">
     <w:name w:val="List Paragraph"/>
-    <w:basedOn w:val="Normal"/>
+    <w:basedOn w:val="a"/>
     <w:uiPriority w:val="34"/>
     <w:qFormat/>
     <w:rsid w:val="00CE4794"/>
@@ -14053,7 +13919,7 @@
       <w:ind w:firstLineChars="200" w:firstLine="420"/>
     </w:pPr>
   </w:style>
-  <w:style w:type="paragraph" w:styleId="Revision">
+  <w:style w:type="paragraph" w:styleId="ad">
     <w:name w:val="Revision"/>
     <w:hidden/>
     <w:uiPriority w:val="99"/>
@@ -14065,9 +13931,9 @@
       <w:lang w:eastAsia="en-US"/>
     </w:rPr>
   </w:style>
-  <w:style w:type="character" w:styleId="FollowedHyperlink">
+  <w:style w:type="character" w:styleId="ae">
     <w:name w:val="FollowedHyperlink"/>
-    <w:basedOn w:val="DefaultParagraphFont"/>
+    <w:basedOn w:val="a0"/>
     <w:uiPriority w:val="99"/>
     <w:semiHidden/>
     <w:unhideWhenUsed/>
@@ -14079,12 +13945,12 @@
   </w:style>
   <w:style w:type="character" w:customStyle="1" w:styleId="apple-converted-space">
     <w:name w:val="apple-converted-space"/>
-    <w:basedOn w:val="DefaultParagraphFont"/>
+    <w:basedOn w:val="a0"/>
     <w:rsid w:val="00BD6C5D"/>
   </w:style>
-  <w:style w:type="character" w:styleId="CommentReference">
+  <w:style w:type="character" w:styleId="af">
     <w:name w:val="annotation reference"/>
-    <w:basedOn w:val="DefaultParagraphFont"/>
+    <w:basedOn w:val="a0"/>
     <w:uiPriority w:val="99"/>
     <w:semiHidden/>
     <w:unhideWhenUsed/>
@@ -14094,10 +13960,10 @@
       <w:szCs w:val="16"/>
     </w:rPr>
   </w:style>
-  <w:style w:type="paragraph" w:styleId="CommentText">
+  <w:style w:type="paragraph" w:styleId="af0">
     <w:name w:val="annotation text"/>
-    <w:basedOn w:val="Normal"/>
-    <w:link w:val="CommentTextChar"/>
+    <w:basedOn w:val="a"/>
+    <w:link w:val="af1"/>
     <w:uiPriority w:val="99"/>
     <w:semiHidden/>
     <w:unhideWhenUsed/>
@@ -14107,10 +13973,10 @@
       <w:szCs w:val="20"/>
     </w:rPr>
   </w:style>
-  <w:style w:type="character" w:customStyle="1" w:styleId="CommentTextChar">
-    <w:name w:val="Comment Text Char"/>
-    <w:basedOn w:val="DefaultParagraphFont"/>
-    <w:link w:val="CommentText"/>
+  <w:style w:type="character" w:customStyle="1" w:styleId="af1">
+    <w:name w:val="批注文字 字符"/>
+    <w:basedOn w:val="a0"/>
+    <w:link w:val="af0"/>
     <w:uiPriority w:val="99"/>
     <w:semiHidden/>
     <w:rsid w:val="000A4268"/>
@@ -14118,11 +13984,11 @@
       <w:lang w:eastAsia="en-US"/>
     </w:rPr>
   </w:style>
-  <w:style w:type="paragraph" w:styleId="CommentSubject">
+  <w:style w:type="paragraph" w:styleId="af2">
     <w:name w:val="annotation subject"/>
-    <w:basedOn w:val="CommentText"/>
-    <w:next w:val="CommentText"/>
-    <w:link w:val="CommentSubjectChar"/>
+    <w:basedOn w:val="af0"/>
+    <w:next w:val="af0"/>
+    <w:link w:val="af3"/>
     <w:uiPriority w:val="99"/>
     <w:semiHidden/>
     <w:unhideWhenUsed/>
@@ -14132,10 +13998,10 @@
       <w:bCs/>
     </w:rPr>
   </w:style>
-  <w:style w:type="character" w:customStyle="1" w:styleId="CommentSubjectChar">
-    <w:name w:val="Comment Subject Char"/>
-    <w:basedOn w:val="CommentTextChar"/>
-    <w:link w:val="CommentSubject"/>
+  <w:style w:type="character" w:customStyle="1" w:styleId="af3">
+    <w:name w:val="批注主题 字符"/>
+    <w:basedOn w:val="af1"/>
+    <w:link w:val="af2"/>
     <w:uiPriority w:val="99"/>
     <w:semiHidden/>
     <w:rsid w:val="000A4268"/>
@@ -14145,9 +14011,9 @@
       <w:lang w:eastAsia="en-US"/>
     </w:rPr>
   </w:style>
-  <w:style w:type="character" w:styleId="UnresolvedMention">
+  <w:style w:type="character" w:styleId="af4">
     <w:name w:val="Unresolved Mention"/>
-    <w:basedOn w:val="DefaultParagraphFont"/>
+    <w:basedOn w:val="a0"/>
     <w:uiPriority w:val="99"/>
     <w:semiHidden/>
     <w:unhideWhenUsed/>
@@ -14464,10 +14330,6 @@
 </file>
 
 <file path=customXml/item2.xml><?xml version="1.0" encoding="utf-8"?>
-<b:Sources xmlns:b="http://schemas.openxmlformats.org/officeDocument/2006/bibliography" xmlns="http://schemas.openxmlformats.org/officeDocument/2006/bibliography" SelectedStyle="\APASixthEditionOfficeOnline.xsl" StyleName="APA" Version="6"/>
-</file>
-
-<file path=customXml/item3.xml><?xml version="1.0" encoding="utf-8"?>
 <s:customData xmlns="http://www.wps.cn/officeDocument/2013/wpsCustomData" xmlns:s="http://www.wps.cn/officeDocument/2013/wpsCustomData">
   <customSectProps>
     <customSectPr/>
@@ -14478,8 +14340,12 @@
 </s:customData>
 </file>
 
+<file path=customXml/item3.xml><?xml version="1.0" encoding="utf-8"?>
+<b:Sources xmlns:b="http://schemas.openxmlformats.org/officeDocument/2006/bibliography" xmlns="http://schemas.openxmlformats.org/officeDocument/2006/bibliography" SelectedStyle="\APASixthEditionOfficeOnline.xsl" StyleName="APA" Version="6"/>
+</file>
+
 <file path=customXml/itemProps1.xml><?xml version="1.0" encoding="utf-8"?>
-<ds:datastoreItem xmlns:ds="http://schemas.openxmlformats.org/officeDocument/2006/customXml" ds:itemID="{ABB99EA0-123E-4D7B-8894-D27CE11787AE}">
+<ds:datastoreItem xmlns:ds="http://schemas.openxmlformats.org/officeDocument/2006/customXml" ds:itemID="{BA89612E-D0F8-4CE5-8CF6-4231697F7699}">
   <ds:schemaRefs>
     <ds:schemaRef ds:uri="http://schemas.openxmlformats.org/officeDocument/2006/bibliography"/>
   </ds:schemaRefs>
@@ -14487,17 +14353,17 @@
 </file>
 
 <file path=customXml/itemProps2.xml><?xml version="1.0" encoding="utf-8"?>
-<ds:datastoreItem xmlns:ds="http://schemas.openxmlformats.org/officeDocument/2006/customXml" ds:itemID="{BA89612E-D0F8-4CE5-8CF6-4231697F7699}">
+<ds:datastoreItem xmlns:ds="http://schemas.openxmlformats.org/officeDocument/2006/customXml" ds:itemID="{B1977F7D-205B-4081-913C-38D41E755F92}">
   <ds:schemaRefs>
-    <ds:schemaRef ds:uri="http://schemas.openxmlformats.org/officeDocument/2006/bibliography"/>
+    <ds:schemaRef ds:uri="http://www.wps.cn/officeDocument/2013/wpsCustomData"/>
   </ds:schemaRefs>
 </ds:datastoreItem>
 </file>
 
 <file path=customXml/itemProps3.xml><?xml version="1.0" encoding="utf-8"?>
-<ds:datastoreItem xmlns:ds="http://schemas.openxmlformats.org/officeDocument/2006/customXml" ds:itemID="{B1977F7D-205B-4081-913C-38D41E755F92}">
+<ds:datastoreItem xmlns:ds="http://schemas.openxmlformats.org/officeDocument/2006/customXml" ds:itemID="{ABB99EA0-123E-4D7B-8894-D27CE11787AE}">
   <ds:schemaRefs>
-    <ds:schemaRef ds:uri="http://www.wps.cn/officeDocument/2013/wpsCustomData"/>
+    <ds:schemaRef ds:uri="http://schemas.openxmlformats.org/officeDocument/2006/bibliography"/>
   </ds:schemaRefs>
 </ds:datastoreItem>
 </file>
</xml_diff>